<commit_message>
add minor changes to maintenance plan
</commit_message>
<xml_diff>
--- a/documentation/Maintenance_Plan.docx
+++ b/documentation/Maintenance_Plan.docx
@@ -49,13 +49,7 @@
         <w:t>In general, it is said that the industry norm for costs in software maintenance is about 15 to 20 percent of the original development costs. It is good practice for a developer to start with small, simple app releases and formulate changes/additions based on consumer feedback</w:t>
       </w:r>
       <w:r>
-        <w:t xml:space="preserve">, </w:t>
-      </w:r>
-      <w:r>
-        <w:t>known as “end user development</w:t>
-      </w:r>
-      <w:r>
-        <w:t xml:space="preserve">.” </w:t>
+        <w:t xml:space="preserve">, known as “end user development.” </w:t>
       </w:r>
       <w:r>
         <w:t>This helps to greatly cut down on long-term and short-term costs.</w:t>
@@ -297,7 +291,31 @@
           <w:rFonts w:eastAsia="Times New Roman" w:cstheme="minorHAnsi"/>
         </w:rPr>
         <w:lastRenderedPageBreak/>
-        <w:t>people for now, working around 3 hours a day, 100 days out of 365 at $20/</w:t>
+        <w:t xml:space="preserve">people for now, working around </w:t>
+      </w:r>
+      <w:r>
+        <w:rPr>
+          <w:rFonts w:eastAsia="Times New Roman" w:cstheme="minorHAnsi"/>
+        </w:rPr>
+        <w:t>4</w:t>
+      </w:r>
+      <w:r>
+        <w:rPr>
+          <w:rFonts w:eastAsia="Times New Roman" w:cstheme="minorHAnsi"/>
+        </w:rPr>
+        <w:t xml:space="preserve"> hours a day, </w:t>
+      </w:r>
+      <w:r>
+        <w:rPr>
+          <w:rFonts w:eastAsia="Times New Roman" w:cstheme="minorHAnsi"/>
+        </w:rPr>
+        <w:t>3</w:t>
+      </w:r>
+      <w:r>
+        <w:rPr>
+          <w:rFonts w:eastAsia="Times New Roman" w:cstheme="minorHAnsi"/>
+        </w:rPr>
+        <w:t>00 days out of 365 at $20/</w:t>
       </w:r>
       <w:proofErr w:type="spellStart"/>
       <w:r>
@@ -311,8 +329,28 @@
         <w:rPr>
           <w:rFonts w:eastAsia="Times New Roman" w:cstheme="minorHAnsi"/>
         </w:rPr>
-        <w:t>, that would drive our cost to approximately $12,000.</w:t>
-      </w:r>
+        <w:t>, that would drive our cost to approximately $</w:t>
+      </w:r>
+      <w:r>
+        <w:rPr>
+          <w:rFonts w:eastAsia="Times New Roman" w:cstheme="minorHAnsi"/>
+        </w:rPr>
+        <w:t>50</w:t>
+      </w:r>
+      <w:r>
+        <w:rPr>
+          <w:rFonts w:eastAsia="Times New Roman" w:cstheme="minorHAnsi"/>
+        </w:rPr>
+        <w:t>,000</w:t>
+      </w:r>
+      <w:r>
+        <w:rPr>
+          <w:rFonts w:eastAsia="Times New Roman" w:cstheme="minorHAnsi"/>
+        </w:rPr>
+        <w:t xml:space="preserve"> for the first year.</w:t>
+      </w:r>
+      <w:bookmarkStart w:id="0" w:name="_GoBack"/>
+      <w:bookmarkEnd w:id="0"/>
     </w:p>
     <w:p>
       <w:pPr>
@@ -383,12 +421,7 @@
         <w:t xml:space="preserve"> $99 fee. Microsoft takes 15% of profits made from paid apps found through the app store. However, if the app is downloaded through a direct URL, the company only takes 5% and lets the developer keep 95% of app revenue.</w:t>
       </w:r>
       <w:r>
-        <w:t xml:space="preserve"> These do not apply to games, in which Microsoft takes 30% </w:t>
-      </w:r>
-      <w:bookmarkStart w:id="0" w:name="_GoBack"/>
-      <w:bookmarkEnd w:id="0"/>
-      <w:r>
-        <w:t>and the developer keeps 70%.</w:t>
+        <w:t xml:space="preserve"> These do not apply to games, in which Microsoft takes 30% and the developer keeps 70%.</w:t>
       </w:r>
       <w:r>
         <w:t xml:space="preserve"> Microsoft does not charge for the distribution of free applications.</w:t>
@@ -696,6 +729,7 @@
     <w:lsdException w:name="HTML Sample" w:semiHidden="1" w:unhideWhenUsed="1"/>
     <w:lsdException w:name="HTML Typewriter" w:semiHidden="1" w:unhideWhenUsed="1"/>
     <w:lsdException w:name="HTML Variable" w:semiHidden="1" w:unhideWhenUsed="1"/>
+    <w:lsdException w:name="Normal Table" w:semiHidden="1" w:unhideWhenUsed="1"/>
     <w:lsdException w:name="annotation subject" w:semiHidden="1" w:unhideWhenUsed="1"/>
     <w:lsdException w:name="No List" w:semiHidden="1" w:unhideWhenUsed="1"/>
     <w:lsdException w:name="Outline List 1" w:semiHidden="1" w:unhideWhenUsed="1"/>
@@ -742,8 +776,10 @@
     <w:lsdException w:name="Table Subtle 2" w:semiHidden="1" w:unhideWhenUsed="1"/>
     <w:lsdException w:name="Table Web 1" w:semiHidden="1" w:unhideWhenUsed="1"/>
     <w:lsdException w:name="Table Web 2" w:semiHidden="1" w:unhideWhenUsed="1"/>
+    <w:lsdException w:name="Table Web 3" w:semiHidden="1" w:unhideWhenUsed="1"/>
     <w:lsdException w:name="Balloon Text" w:semiHidden="1" w:unhideWhenUsed="1"/>
     <w:lsdException w:name="Table Grid" w:uiPriority="39"/>
+    <w:lsdException w:name="Table Theme" w:semiHidden="1" w:unhideWhenUsed="1"/>
     <w:lsdException w:name="Placeholder Text" w:semiHidden="1"/>
     <w:lsdException w:name="No Spacing" w:uiPriority="1" w:qFormat="1"/>
     <w:lsdException w:name="Light Shading" w:uiPriority="60"/>

</xml_diff>